<commit_message>
some additions to the text file
</commit_message>
<xml_diff>
--- a/Basic Javascript.docx
+++ b/Basic Javascript.docx
@@ -11,7 +11,6 @@
           <w:bCs/>
           <w:sz w:val="36"/>
           <w:szCs w:val="36"/>
-          <w:lang w:val="pt-BR"/>
         </w:rPr>
       </w:pPr>
       <w:r>
@@ -20,7 +19,6 @@
           <w:bCs/>
           <w:sz w:val="36"/>
           <w:szCs w:val="36"/>
-          <w:lang w:val="pt-BR"/>
         </w:rPr>
         <w:t>Basic Javascript</w:t>
       </w:r>
@@ -34,7 +32,6 @@
           <w:bCs/>
           <w:sz w:val="36"/>
           <w:szCs w:val="36"/>
-          <w:lang w:val="pt-BR"/>
         </w:rPr>
       </w:pPr>
     </w:p>
@@ -1101,7 +1098,7 @@
         <w:rPr>
           <w:sz w:val="27"/>
           <w:szCs w:val="27"/>
-          <w:lang w:val="pt-BR" w:eastAsia="pt-BR"/>
+          <w:lang w:eastAsia="pt-BR"/>
         </w:rPr>
       </w:pPr>
     </w:p>
@@ -1312,14 +1309,12 @@
                 <w:lang w:val="pt-BR" w:eastAsia="pt-BR"/>
               </w:rPr>
             </w:pPr>
-            <w:proofErr w:type="spellStart"/>
             <w:r>
               <w:rPr>
                 <w:lang w:val="pt-BR" w:eastAsia="pt-BR"/>
               </w:rPr>
               <w:t>Code</w:t>
             </w:r>
-            <w:proofErr w:type="spellEnd"/>
           </w:p>
         </w:tc>
         <w:tc>
@@ -1488,19 +1483,11 @@
                 <w:lang w:val="pt-BR" w:eastAsia="pt-BR"/>
               </w:rPr>
             </w:pPr>
-            <w:proofErr w:type="spellStart"/>
             <w:r>
               <w:rPr>
                 <w:lang w:val="pt-BR" w:eastAsia="pt-BR"/>
               </w:rPr>
-              <w:t>double</w:t>
-            </w:r>
-            <w:proofErr w:type="spellEnd"/>
-            <w:r>
-              <w:rPr>
-                <w:lang w:val="pt-BR" w:eastAsia="pt-BR"/>
-              </w:rPr>
-              <w:t xml:space="preserve"> quote</w:t>
+              <w:t>double quote</w:t>
             </w:r>
           </w:p>
         </w:tc>
@@ -1566,14 +1553,12 @@
                 <w:lang w:val="pt-BR" w:eastAsia="pt-BR"/>
               </w:rPr>
             </w:pPr>
-            <w:proofErr w:type="spellStart"/>
             <w:r>
               <w:rPr>
                 <w:lang w:val="pt-BR" w:eastAsia="pt-BR"/>
               </w:rPr>
               <w:t>backslash</w:t>
             </w:r>
-            <w:proofErr w:type="spellEnd"/>
           </w:p>
         </w:tc>
       </w:tr>
@@ -1638,14 +1623,12 @@
                 <w:lang w:val="pt-BR" w:eastAsia="pt-BR"/>
               </w:rPr>
             </w:pPr>
-            <w:proofErr w:type="spellStart"/>
             <w:r>
               <w:rPr>
                 <w:lang w:val="pt-BR" w:eastAsia="pt-BR"/>
               </w:rPr>
               <w:t>newline</w:t>
             </w:r>
-            <w:proofErr w:type="spellEnd"/>
           </w:p>
         </w:tc>
       </w:tr>
@@ -1710,28 +1693,12 @@
                 <w:lang w:val="pt-BR" w:eastAsia="pt-BR"/>
               </w:rPr>
             </w:pPr>
-            <w:proofErr w:type="spellStart"/>
             <w:r>
               <w:rPr>
                 <w:lang w:val="pt-BR" w:eastAsia="pt-BR"/>
               </w:rPr>
-              <w:t>carriage</w:t>
+              <w:t>carriage return</w:t>
             </w:r>
-            <w:proofErr w:type="spellEnd"/>
-            <w:r>
-              <w:rPr>
-                <w:lang w:val="pt-BR" w:eastAsia="pt-BR"/>
-              </w:rPr>
-              <w:t xml:space="preserve"> </w:t>
-            </w:r>
-            <w:proofErr w:type="spellStart"/>
-            <w:r>
-              <w:rPr>
-                <w:lang w:val="pt-BR" w:eastAsia="pt-BR"/>
-              </w:rPr>
-              <w:t>return</w:t>
-            </w:r>
-            <w:proofErr w:type="spellEnd"/>
           </w:p>
         </w:tc>
       </w:tr>
@@ -1797,14 +1764,12 @@
                 <w:lang w:val="pt-BR" w:eastAsia="pt-BR"/>
               </w:rPr>
             </w:pPr>
-            <w:proofErr w:type="spellStart"/>
             <w:r>
               <w:rPr>
                 <w:lang w:val="pt-BR" w:eastAsia="pt-BR"/>
               </w:rPr>
               <w:t>tab</w:t>
             </w:r>
-            <w:proofErr w:type="spellEnd"/>
           </w:p>
         </w:tc>
       </w:tr>
@@ -1873,16 +1838,8 @@
               <w:rPr>
                 <w:lang w:val="pt-BR" w:eastAsia="pt-BR"/>
               </w:rPr>
-              <w:t xml:space="preserve">word </w:t>
+              <w:t>word boundary</w:t>
             </w:r>
-            <w:proofErr w:type="spellStart"/>
-            <w:r>
-              <w:rPr>
-                <w:lang w:val="pt-BR" w:eastAsia="pt-BR"/>
-              </w:rPr>
-              <w:t>boundary</w:t>
-            </w:r>
-            <w:proofErr w:type="spellEnd"/>
           </w:p>
         </w:tc>
       </w:tr>
@@ -1947,19 +1904,11 @@
                 <w:lang w:val="pt-BR" w:eastAsia="pt-BR"/>
               </w:rPr>
             </w:pPr>
-            <w:proofErr w:type="spellStart"/>
             <w:r>
               <w:rPr>
                 <w:lang w:val="pt-BR" w:eastAsia="pt-BR"/>
               </w:rPr>
-              <w:t>form</w:t>
-            </w:r>
-            <w:proofErr w:type="spellEnd"/>
-            <w:r>
-              <w:rPr>
-                <w:lang w:val="pt-BR" w:eastAsia="pt-BR"/>
-              </w:rPr>
-              <w:t xml:space="preserve"> feed</w:t>
+              <w:t>form feed</w:t>
             </w:r>
           </w:p>
         </w:tc>
@@ -2040,7 +1989,7 @@
         <w:pStyle w:val="SemEspaamento"/>
         <w:rPr>
           <w:rFonts w:ascii="Courier New" w:hAnsi="Courier New"/>
-          <w:lang w:val="pt-BR" w:eastAsia="pt-BR"/>
+          <w:lang w:eastAsia="pt-BR"/>
         </w:rPr>
       </w:pPr>
     </w:p>
@@ -3312,14 +3261,7 @@
           <w:lang w:eastAsia="pt-BR"/>
         </w:rPr>
         <w:lastRenderedPageBreak/>
-        <w:t>M</w:t>
-      </w:r>
-      <w:r>
-        <w:rPr>
-          <w:u w:val="single"/>
-          <w:lang w:eastAsia="pt-BR"/>
-        </w:rPr>
-        <w:t>anipulate Arrays With unshift()</w:t>
+        <w:t>Manipulate Arrays With unshift()</w:t>
       </w:r>
     </w:p>
     <w:p>
@@ -3459,6 +3401,1103 @@
       <w:pPr>
         <w:pStyle w:val="SemEspaamento"/>
       </w:pPr>
+    </w:p>
+    <w:p>
+      <w:pPr>
+        <w:pStyle w:val="SemEspaamento"/>
+        <w:rPr>
+          <w:u w:val="single"/>
+          <w:lang w:eastAsia="pt-BR"/>
+        </w:rPr>
+      </w:pPr>
+      <w:r>
+        <w:rPr>
+          <w:u w:val="single"/>
+          <w:lang w:eastAsia="pt-BR"/>
+        </w:rPr>
+        <w:t>Adding a Default Option in Switch Statements</w:t>
+      </w:r>
+    </w:p>
+    <w:p>
+      <w:pPr>
+        <w:pStyle w:val="SemEspaamento"/>
+        <w:rPr>
+          <w:lang w:eastAsia="pt-BR"/>
+        </w:rPr>
+      </w:pPr>
+    </w:p>
+    <w:p>
+      <w:pPr>
+        <w:pStyle w:val="SemEspaamento"/>
+      </w:pPr>
+      <w:r>
+        <w:t>In a switch statement you may not be able to specify all possible values as case statements. Instead, you can add the default statement which will be executed if no matching case statements are found. Think of it like the final else statement in an if/else chain.</w:t>
+      </w:r>
+    </w:p>
+    <w:p>
+      <w:pPr>
+        <w:pStyle w:val="SemEspaamento"/>
+      </w:pPr>
+      <w:r>
+        <w:t>A default statement should be the last case.</w:t>
+      </w:r>
+    </w:p>
+    <w:p>
+      <w:pPr>
+        <w:pStyle w:val="SemEspaamento"/>
+      </w:pPr>
+    </w:p>
+    <w:p>
+      <w:pPr>
+        <w:pStyle w:val="SemEspaamento"/>
+        <w:rPr>
+          <w:rFonts w:ascii="Consolas" w:hAnsi="Consolas"/>
+          <w:sz w:val="27"/>
+          <w:szCs w:val="27"/>
+          <w:lang w:eastAsia="pt-BR"/>
+        </w:rPr>
+      </w:pPr>
+      <w:r>
+        <w:rPr>
+          <w:rFonts w:ascii="Consolas" w:hAnsi="Consolas"/>
+          <w:sz w:val="27"/>
+          <w:szCs w:val="27"/>
+          <w:lang w:eastAsia="pt-BR"/>
+        </w:rPr>
+        <w:t>switch (num) {</w:t>
+      </w:r>
+    </w:p>
+    <w:p>
+      <w:pPr>
+        <w:pStyle w:val="SemEspaamento"/>
+        <w:rPr>
+          <w:rFonts w:ascii="Consolas" w:hAnsi="Consolas"/>
+          <w:sz w:val="27"/>
+          <w:szCs w:val="27"/>
+          <w:lang w:eastAsia="pt-BR"/>
+        </w:rPr>
+      </w:pPr>
+      <w:r>
+        <w:rPr>
+          <w:rFonts w:ascii="Consolas" w:hAnsi="Consolas"/>
+          <w:sz w:val="27"/>
+          <w:szCs w:val="27"/>
+          <w:lang w:eastAsia="pt-BR"/>
+        </w:rPr>
+        <w:t xml:space="preserve">  case value1:</w:t>
+      </w:r>
+    </w:p>
+    <w:p>
+      <w:pPr>
+        <w:pStyle w:val="SemEspaamento"/>
+        <w:rPr>
+          <w:rFonts w:ascii="Consolas" w:hAnsi="Consolas"/>
+          <w:sz w:val="27"/>
+          <w:szCs w:val="27"/>
+          <w:lang w:eastAsia="pt-BR"/>
+        </w:rPr>
+      </w:pPr>
+      <w:r>
+        <w:rPr>
+          <w:rFonts w:ascii="Consolas" w:hAnsi="Consolas"/>
+          <w:sz w:val="27"/>
+          <w:szCs w:val="27"/>
+          <w:lang w:eastAsia="pt-BR"/>
+        </w:rPr>
+        <w:t xml:space="preserve">    statement1;</w:t>
+      </w:r>
+    </w:p>
+    <w:p>
+      <w:pPr>
+        <w:pStyle w:val="SemEspaamento"/>
+        <w:rPr>
+          <w:rFonts w:ascii="Consolas" w:hAnsi="Consolas"/>
+          <w:sz w:val="27"/>
+          <w:szCs w:val="27"/>
+          <w:lang w:eastAsia="pt-BR"/>
+        </w:rPr>
+      </w:pPr>
+      <w:r>
+        <w:rPr>
+          <w:rFonts w:ascii="Consolas" w:hAnsi="Consolas"/>
+          <w:sz w:val="27"/>
+          <w:szCs w:val="27"/>
+          <w:lang w:eastAsia="pt-BR"/>
+        </w:rPr>
+        <w:t xml:space="preserve">    break;</w:t>
+      </w:r>
+    </w:p>
+    <w:p>
+      <w:pPr>
+        <w:pStyle w:val="SemEspaamento"/>
+        <w:rPr>
+          <w:rFonts w:ascii="Consolas" w:hAnsi="Consolas"/>
+          <w:sz w:val="27"/>
+          <w:szCs w:val="27"/>
+          <w:lang w:eastAsia="pt-BR"/>
+        </w:rPr>
+      </w:pPr>
+      <w:r>
+        <w:rPr>
+          <w:rFonts w:ascii="Consolas" w:hAnsi="Consolas"/>
+          <w:sz w:val="27"/>
+          <w:szCs w:val="27"/>
+          <w:lang w:eastAsia="pt-BR"/>
+        </w:rPr>
+        <w:t xml:space="preserve">  case value2:</w:t>
+      </w:r>
+    </w:p>
+    <w:p>
+      <w:pPr>
+        <w:pStyle w:val="SemEspaamento"/>
+        <w:rPr>
+          <w:rFonts w:ascii="Consolas" w:hAnsi="Consolas"/>
+          <w:sz w:val="27"/>
+          <w:szCs w:val="27"/>
+          <w:lang w:eastAsia="pt-BR"/>
+        </w:rPr>
+      </w:pPr>
+      <w:r>
+        <w:rPr>
+          <w:rFonts w:ascii="Consolas" w:hAnsi="Consolas"/>
+          <w:sz w:val="27"/>
+          <w:szCs w:val="27"/>
+          <w:lang w:eastAsia="pt-BR"/>
+        </w:rPr>
+        <w:t xml:space="preserve">    statement2;</w:t>
+      </w:r>
+    </w:p>
+    <w:p>
+      <w:pPr>
+        <w:pStyle w:val="SemEspaamento"/>
+        <w:rPr>
+          <w:rFonts w:ascii="Consolas" w:hAnsi="Consolas"/>
+          <w:sz w:val="27"/>
+          <w:szCs w:val="27"/>
+          <w:lang w:eastAsia="pt-BR"/>
+        </w:rPr>
+      </w:pPr>
+      <w:r>
+        <w:rPr>
+          <w:rFonts w:ascii="Consolas" w:hAnsi="Consolas"/>
+          <w:sz w:val="27"/>
+          <w:szCs w:val="27"/>
+          <w:lang w:eastAsia="pt-BR"/>
+        </w:rPr>
+        <w:t xml:space="preserve">    break;</w:t>
+      </w:r>
+    </w:p>
+    <w:p>
+      <w:pPr>
+        <w:pStyle w:val="SemEspaamento"/>
+        <w:rPr>
+          <w:rFonts w:ascii="Consolas" w:hAnsi="Consolas"/>
+          <w:sz w:val="27"/>
+          <w:szCs w:val="27"/>
+          <w:lang w:eastAsia="pt-BR"/>
+        </w:rPr>
+      </w:pPr>
+      <w:r>
+        <w:rPr>
+          <w:rFonts w:ascii="Consolas" w:hAnsi="Consolas"/>
+          <w:sz w:val="27"/>
+          <w:szCs w:val="27"/>
+          <w:lang w:eastAsia="pt-BR"/>
+        </w:rPr>
+        <w:t>...</w:t>
+      </w:r>
+    </w:p>
+    <w:p>
+      <w:pPr>
+        <w:pStyle w:val="SemEspaamento"/>
+        <w:rPr>
+          <w:rFonts w:ascii="Consolas" w:hAnsi="Consolas"/>
+          <w:sz w:val="27"/>
+          <w:szCs w:val="27"/>
+          <w:lang w:eastAsia="pt-BR"/>
+        </w:rPr>
+      </w:pPr>
+      <w:r>
+        <w:rPr>
+          <w:rFonts w:ascii="Consolas" w:hAnsi="Consolas"/>
+          <w:sz w:val="27"/>
+          <w:szCs w:val="27"/>
+          <w:lang w:eastAsia="pt-BR"/>
+        </w:rPr>
+        <w:t xml:space="preserve">  default:</w:t>
+      </w:r>
+    </w:p>
+    <w:p>
+      <w:pPr>
+        <w:pStyle w:val="SemEspaamento"/>
+        <w:rPr>
+          <w:rFonts w:ascii="Consolas" w:hAnsi="Consolas"/>
+          <w:sz w:val="27"/>
+          <w:szCs w:val="27"/>
+          <w:lang w:eastAsia="pt-BR"/>
+        </w:rPr>
+      </w:pPr>
+      <w:r>
+        <w:rPr>
+          <w:rFonts w:ascii="Consolas" w:hAnsi="Consolas"/>
+          <w:sz w:val="27"/>
+          <w:szCs w:val="27"/>
+          <w:lang w:eastAsia="pt-BR"/>
+        </w:rPr>
+        <w:t xml:space="preserve">    defaultStatement;</w:t>
+      </w:r>
+    </w:p>
+    <w:p>
+      <w:pPr>
+        <w:pStyle w:val="SemEspaamento"/>
+        <w:rPr>
+          <w:rFonts w:ascii="Consolas" w:hAnsi="Consolas"/>
+          <w:sz w:val="27"/>
+          <w:szCs w:val="27"/>
+          <w:lang w:eastAsia="pt-BR"/>
+        </w:rPr>
+      </w:pPr>
+      <w:r>
+        <w:rPr>
+          <w:rFonts w:ascii="Consolas" w:hAnsi="Consolas"/>
+          <w:sz w:val="27"/>
+          <w:szCs w:val="27"/>
+          <w:lang w:eastAsia="pt-BR"/>
+        </w:rPr>
+        <w:t xml:space="preserve">    break;</w:t>
+      </w:r>
+    </w:p>
+    <w:p>
+      <w:pPr>
+        <w:pStyle w:val="SemEspaamento"/>
+        <w:pBdr>
+          <w:bottom w:val="single" w:sz="6" w:space="1" w:color="auto"/>
+        </w:pBdr>
+        <w:rPr>
+          <w:rFonts w:ascii="Consolas" w:hAnsi="Consolas"/>
+          <w:sz w:val="27"/>
+          <w:szCs w:val="27"/>
+          <w:lang w:eastAsia="pt-BR"/>
+        </w:rPr>
+      </w:pPr>
+      <w:r>
+        <w:rPr>
+          <w:rFonts w:ascii="Consolas" w:hAnsi="Consolas"/>
+          <w:sz w:val="27"/>
+          <w:szCs w:val="27"/>
+          <w:lang w:eastAsia="pt-BR"/>
+        </w:rPr>
+        <w:t>}</w:t>
+      </w:r>
+    </w:p>
+    <w:p>
+      <w:pPr>
+        <w:pStyle w:val="SemEspaamento"/>
+      </w:pPr>
+    </w:p>
+    <w:p>
+      <w:pPr>
+        <w:pStyle w:val="SemEspaamento"/>
+        <w:rPr>
+          <w:u w:val="single"/>
+          <w:lang w:eastAsia="pt-BR"/>
+        </w:rPr>
+      </w:pPr>
+      <w:r>
+        <w:rPr>
+          <w:u w:val="single"/>
+          <w:lang w:eastAsia="pt-BR"/>
+        </w:rPr>
+        <w:t>Multiple Identical Options in Switch Statements</w:t>
+      </w:r>
+    </w:p>
+    <w:p>
+      <w:pPr>
+        <w:pStyle w:val="SemEspaamento"/>
+        <w:rPr>
+          <w:lang w:eastAsia="pt-BR"/>
+        </w:rPr>
+      </w:pPr>
+    </w:p>
+    <w:p>
+      <w:pPr>
+        <w:pStyle w:val="SemEspaamento"/>
+      </w:pPr>
+      <w:r>
+        <w:t>If the break statement is omitted from a switch statement's case, the following case statement(s) are executed until a break is encountered. If you have multiple inputs with the same output, you can represent them in a switch statement like this:</w:t>
+      </w:r>
+    </w:p>
+    <w:p>
+      <w:pPr>
+        <w:pStyle w:val="SemEspaamento"/>
+      </w:pPr>
+    </w:p>
+    <w:p>
+      <w:pPr>
+        <w:pStyle w:val="SemEspaamento"/>
+        <w:rPr>
+          <w:rFonts w:ascii="Consolas" w:hAnsi="Consolas"/>
+          <w:color w:val="000000" w:themeColor="text1"/>
+          <w:sz w:val="27"/>
+          <w:szCs w:val="27"/>
+          <w:lang w:eastAsia="pt-BR"/>
+        </w:rPr>
+      </w:pPr>
+      <w:r>
+        <w:rPr>
+          <w:rFonts w:ascii="Consolas" w:hAnsi="Consolas"/>
+          <w:color w:val="000000" w:themeColor="text1"/>
+          <w:sz w:val="27"/>
+          <w:szCs w:val="27"/>
+          <w:lang w:eastAsia="pt-BR"/>
+        </w:rPr>
+        <w:t>var result = "";</w:t>
+      </w:r>
+    </w:p>
+    <w:p>
+      <w:pPr>
+        <w:pStyle w:val="SemEspaamento"/>
+        <w:rPr>
+          <w:rFonts w:ascii="Consolas" w:hAnsi="Consolas"/>
+          <w:color w:val="000000" w:themeColor="text1"/>
+          <w:sz w:val="27"/>
+          <w:szCs w:val="27"/>
+          <w:lang w:eastAsia="pt-BR"/>
+        </w:rPr>
+      </w:pPr>
+      <w:r>
+        <w:rPr>
+          <w:rFonts w:ascii="Consolas" w:hAnsi="Consolas"/>
+          <w:color w:val="000000" w:themeColor="text1"/>
+          <w:sz w:val="27"/>
+          <w:szCs w:val="27"/>
+          <w:lang w:eastAsia="pt-BR"/>
+        </w:rPr>
+        <w:t>switch(val) {</w:t>
+      </w:r>
+    </w:p>
+    <w:p>
+      <w:pPr>
+        <w:pStyle w:val="SemEspaamento"/>
+        <w:rPr>
+          <w:rFonts w:ascii="Consolas" w:hAnsi="Consolas"/>
+          <w:color w:val="000000" w:themeColor="text1"/>
+          <w:sz w:val="27"/>
+          <w:szCs w:val="27"/>
+          <w:lang w:eastAsia="pt-BR"/>
+        </w:rPr>
+      </w:pPr>
+      <w:r>
+        <w:rPr>
+          <w:rFonts w:ascii="Consolas" w:hAnsi="Consolas"/>
+          <w:color w:val="000000" w:themeColor="text1"/>
+          <w:sz w:val="27"/>
+          <w:szCs w:val="27"/>
+          <w:lang w:eastAsia="pt-BR"/>
+        </w:rPr>
+        <w:t xml:space="preserve">  case 1:</w:t>
+      </w:r>
+    </w:p>
+    <w:p>
+      <w:pPr>
+        <w:pStyle w:val="SemEspaamento"/>
+        <w:rPr>
+          <w:rFonts w:ascii="Consolas" w:hAnsi="Consolas"/>
+          <w:color w:val="000000" w:themeColor="text1"/>
+          <w:sz w:val="27"/>
+          <w:szCs w:val="27"/>
+          <w:lang w:eastAsia="pt-BR"/>
+        </w:rPr>
+      </w:pPr>
+      <w:r>
+        <w:rPr>
+          <w:rFonts w:ascii="Consolas" w:hAnsi="Consolas"/>
+          <w:color w:val="000000" w:themeColor="text1"/>
+          <w:sz w:val="27"/>
+          <w:szCs w:val="27"/>
+          <w:lang w:eastAsia="pt-BR"/>
+        </w:rPr>
+        <w:t xml:space="preserve">  case 2:</w:t>
+      </w:r>
+    </w:p>
+    <w:p>
+      <w:pPr>
+        <w:pStyle w:val="SemEspaamento"/>
+        <w:rPr>
+          <w:rFonts w:ascii="Consolas" w:hAnsi="Consolas"/>
+          <w:color w:val="000000" w:themeColor="text1"/>
+          <w:sz w:val="27"/>
+          <w:szCs w:val="27"/>
+          <w:lang w:eastAsia="pt-BR"/>
+        </w:rPr>
+      </w:pPr>
+      <w:r>
+        <w:rPr>
+          <w:rFonts w:ascii="Consolas" w:hAnsi="Consolas"/>
+          <w:color w:val="000000" w:themeColor="text1"/>
+          <w:sz w:val="27"/>
+          <w:szCs w:val="27"/>
+          <w:lang w:eastAsia="pt-BR"/>
+        </w:rPr>
+        <w:t xml:space="preserve">  case 3:</w:t>
+      </w:r>
+    </w:p>
+    <w:p>
+      <w:pPr>
+        <w:pStyle w:val="SemEspaamento"/>
+        <w:rPr>
+          <w:rFonts w:ascii="Consolas" w:hAnsi="Consolas"/>
+          <w:color w:val="000000" w:themeColor="text1"/>
+          <w:sz w:val="27"/>
+          <w:szCs w:val="27"/>
+          <w:lang w:eastAsia="pt-BR"/>
+        </w:rPr>
+      </w:pPr>
+      <w:r>
+        <w:rPr>
+          <w:rFonts w:ascii="Consolas" w:hAnsi="Consolas"/>
+          <w:color w:val="000000" w:themeColor="text1"/>
+          <w:sz w:val="27"/>
+          <w:szCs w:val="27"/>
+          <w:lang w:eastAsia="pt-BR"/>
+        </w:rPr>
+        <w:lastRenderedPageBreak/>
+        <w:t xml:space="preserve">    result = "1, 2, or 3";</w:t>
+      </w:r>
+    </w:p>
+    <w:p>
+      <w:pPr>
+        <w:pStyle w:val="SemEspaamento"/>
+        <w:rPr>
+          <w:rFonts w:ascii="Consolas" w:hAnsi="Consolas"/>
+          <w:color w:val="000000" w:themeColor="text1"/>
+          <w:sz w:val="27"/>
+          <w:szCs w:val="27"/>
+          <w:lang w:eastAsia="pt-BR"/>
+        </w:rPr>
+      </w:pPr>
+      <w:r>
+        <w:rPr>
+          <w:rFonts w:ascii="Consolas" w:hAnsi="Consolas"/>
+          <w:color w:val="000000" w:themeColor="text1"/>
+          <w:sz w:val="27"/>
+          <w:szCs w:val="27"/>
+          <w:lang w:eastAsia="pt-BR"/>
+        </w:rPr>
+        <w:t xml:space="preserve">    break;</w:t>
+      </w:r>
+    </w:p>
+    <w:p>
+      <w:pPr>
+        <w:pStyle w:val="SemEspaamento"/>
+        <w:rPr>
+          <w:rFonts w:ascii="Consolas" w:hAnsi="Consolas"/>
+          <w:color w:val="000000" w:themeColor="text1"/>
+          <w:sz w:val="27"/>
+          <w:szCs w:val="27"/>
+          <w:lang w:eastAsia="pt-BR"/>
+        </w:rPr>
+      </w:pPr>
+      <w:r>
+        <w:rPr>
+          <w:rFonts w:ascii="Consolas" w:hAnsi="Consolas"/>
+          <w:color w:val="000000" w:themeColor="text1"/>
+          <w:sz w:val="27"/>
+          <w:szCs w:val="27"/>
+          <w:lang w:eastAsia="pt-BR"/>
+        </w:rPr>
+        <w:t xml:space="preserve">  case 4:</w:t>
+      </w:r>
+    </w:p>
+    <w:p>
+      <w:pPr>
+        <w:pStyle w:val="SemEspaamento"/>
+        <w:rPr>
+          <w:rFonts w:ascii="Consolas" w:hAnsi="Consolas"/>
+          <w:color w:val="000000" w:themeColor="text1"/>
+          <w:sz w:val="27"/>
+          <w:szCs w:val="27"/>
+          <w:lang w:eastAsia="pt-BR"/>
+        </w:rPr>
+      </w:pPr>
+      <w:r>
+        <w:rPr>
+          <w:rFonts w:ascii="Consolas" w:hAnsi="Consolas"/>
+          <w:color w:val="000000" w:themeColor="text1"/>
+          <w:sz w:val="27"/>
+          <w:szCs w:val="27"/>
+          <w:lang w:eastAsia="pt-BR"/>
+        </w:rPr>
+        <w:t xml:space="preserve">    result = "4 alone";</w:t>
+      </w:r>
+    </w:p>
+    <w:p>
+      <w:pPr>
+        <w:pStyle w:val="SemEspaamento"/>
+        <w:rPr>
+          <w:rFonts w:ascii="Consolas" w:hAnsi="Consolas"/>
+          <w:color w:val="000000" w:themeColor="text1"/>
+          <w:sz w:val="27"/>
+          <w:szCs w:val="27"/>
+          <w:lang w:eastAsia="pt-BR"/>
+        </w:rPr>
+      </w:pPr>
+      <w:r>
+        <w:rPr>
+          <w:rFonts w:ascii="Consolas" w:hAnsi="Consolas"/>
+          <w:color w:val="000000" w:themeColor="text1"/>
+          <w:sz w:val="27"/>
+          <w:szCs w:val="27"/>
+          <w:lang w:eastAsia="pt-BR"/>
+        </w:rPr>
+        <w:t>}</w:t>
+      </w:r>
+    </w:p>
+    <w:p>
+      <w:pPr>
+        <w:pStyle w:val="SemEspaamento"/>
+        <w:rPr>
+          <w:rFonts w:ascii="Consolas" w:hAnsi="Consolas"/>
+          <w:color w:val="000000" w:themeColor="text1"/>
+          <w:sz w:val="27"/>
+          <w:szCs w:val="27"/>
+          <w:lang w:eastAsia="pt-BR"/>
+        </w:rPr>
+      </w:pPr>
+    </w:p>
+    <w:p>
+      <w:pPr>
+        <w:pStyle w:val="SemEspaamento"/>
+      </w:pPr>
+      <w:r>
+        <w:t>Cases for 1, 2, and 3 will all produce the same result.</w:t>
+      </w:r>
+    </w:p>
+    <w:p>
+      <w:pPr>
+        <w:pStyle w:val="SemEspaamento"/>
+      </w:pPr>
+    </w:p>
+    <w:p>
+      <w:pPr>
+        <w:pStyle w:val="SemEspaamento"/>
+      </w:pPr>
+      <w:r>
+        <w:t>Write a switch statement to set answer for the following ranges:</w:t>
+      </w:r>
+      <w:r>
+        <w:br/>
+        <w:t>1-3 - Low</w:t>
+      </w:r>
+      <w:r>
+        <w:br/>
+        <w:t>4-6 - Mid</w:t>
+      </w:r>
+      <w:r>
+        <w:br/>
+        <w:t>7-9 - High</w:t>
+      </w:r>
+    </w:p>
+    <w:p>
+      <w:pPr>
+        <w:pStyle w:val="SemEspaamento"/>
+      </w:pPr>
+      <w:r>
+        <w:t>Note: You will need to have a case statement for each number in the range.</w:t>
+      </w:r>
+    </w:p>
+    <w:p>
+      <w:pPr>
+        <w:pStyle w:val="SemEspaamento"/>
+      </w:pPr>
+    </w:p>
+    <w:p>
+      <w:pPr>
+        <w:pStyle w:val="SemEspaamento"/>
+        <w:rPr>
+          <w:color w:val="000000" w:themeColor="text1"/>
+          <w:lang w:eastAsia="pt-BR"/>
+        </w:rPr>
+      </w:pPr>
+      <w:r>
+        <w:rPr>
+          <w:color w:val="000000" w:themeColor="text1"/>
+          <w:lang w:eastAsia="pt-BR"/>
+        </w:rPr>
+        <w:t>switch(val){</w:t>
+      </w:r>
+    </w:p>
+    <w:p>
+      <w:pPr>
+        <w:pStyle w:val="SemEspaamento"/>
+        <w:rPr>
+          <w:color w:val="000000" w:themeColor="text1"/>
+          <w:lang w:eastAsia="pt-BR"/>
+        </w:rPr>
+      </w:pPr>
+      <w:r>
+        <w:rPr>
+          <w:color w:val="000000" w:themeColor="text1"/>
+          <w:lang w:eastAsia="pt-BR"/>
+        </w:rPr>
+        <w:t>    case 1: </w:t>
+      </w:r>
+    </w:p>
+    <w:p>
+      <w:pPr>
+        <w:pStyle w:val="SemEspaamento"/>
+        <w:rPr>
+          <w:color w:val="000000" w:themeColor="text1"/>
+          <w:lang w:eastAsia="pt-BR"/>
+        </w:rPr>
+      </w:pPr>
+      <w:r>
+        <w:rPr>
+          <w:color w:val="000000" w:themeColor="text1"/>
+          <w:lang w:eastAsia="pt-BR"/>
+        </w:rPr>
+        <w:t>      answer = "Low";</w:t>
+      </w:r>
+    </w:p>
+    <w:p>
+      <w:pPr>
+        <w:pStyle w:val="SemEspaamento"/>
+        <w:rPr>
+          <w:color w:val="000000" w:themeColor="text1"/>
+          <w:lang w:eastAsia="pt-BR"/>
+        </w:rPr>
+      </w:pPr>
+      <w:r>
+        <w:rPr>
+          <w:color w:val="000000" w:themeColor="text1"/>
+          <w:lang w:eastAsia="pt-BR"/>
+        </w:rPr>
+        <w:t>      break;</w:t>
+      </w:r>
+    </w:p>
+    <w:p>
+      <w:pPr>
+        <w:pStyle w:val="SemEspaamento"/>
+        <w:rPr>
+          <w:color w:val="000000" w:themeColor="text1"/>
+          <w:lang w:eastAsia="pt-BR"/>
+        </w:rPr>
+      </w:pPr>
+      <w:r>
+        <w:rPr>
+          <w:color w:val="000000" w:themeColor="text1"/>
+          <w:lang w:eastAsia="pt-BR"/>
+        </w:rPr>
+        <w:t>    case 2:</w:t>
+      </w:r>
+    </w:p>
+    <w:p>
+      <w:pPr>
+        <w:pStyle w:val="SemEspaamento"/>
+        <w:rPr>
+          <w:color w:val="000000" w:themeColor="text1"/>
+          <w:lang w:eastAsia="pt-BR"/>
+        </w:rPr>
+      </w:pPr>
+      <w:r>
+        <w:rPr>
+          <w:color w:val="000000" w:themeColor="text1"/>
+          <w:lang w:eastAsia="pt-BR"/>
+        </w:rPr>
+        <w:t>      answer = "Low";</w:t>
+      </w:r>
+    </w:p>
+    <w:p>
+      <w:pPr>
+        <w:pStyle w:val="SemEspaamento"/>
+        <w:rPr>
+          <w:color w:val="000000" w:themeColor="text1"/>
+          <w:lang w:eastAsia="pt-BR"/>
+        </w:rPr>
+      </w:pPr>
+      <w:r>
+        <w:rPr>
+          <w:color w:val="000000" w:themeColor="text1"/>
+          <w:lang w:eastAsia="pt-BR"/>
+        </w:rPr>
+        <w:t>      break;</w:t>
+      </w:r>
+    </w:p>
+    <w:p>
+      <w:pPr>
+        <w:pStyle w:val="SemEspaamento"/>
+        <w:rPr>
+          <w:color w:val="000000" w:themeColor="text1"/>
+          <w:lang w:eastAsia="pt-BR"/>
+        </w:rPr>
+      </w:pPr>
+      <w:r>
+        <w:rPr>
+          <w:color w:val="000000" w:themeColor="text1"/>
+          <w:lang w:eastAsia="pt-BR"/>
+        </w:rPr>
+        <w:t>    case 3:</w:t>
+      </w:r>
+    </w:p>
+    <w:p>
+      <w:pPr>
+        <w:pStyle w:val="SemEspaamento"/>
+        <w:rPr>
+          <w:color w:val="000000" w:themeColor="text1"/>
+          <w:lang w:eastAsia="pt-BR"/>
+        </w:rPr>
+      </w:pPr>
+      <w:r>
+        <w:rPr>
+          <w:color w:val="000000" w:themeColor="text1"/>
+          <w:lang w:eastAsia="pt-BR"/>
+        </w:rPr>
+        <w:t>      answer = "Low";</w:t>
+      </w:r>
+    </w:p>
+    <w:p>
+      <w:pPr>
+        <w:pStyle w:val="SemEspaamento"/>
+        <w:rPr>
+          <w:color w:val="000000" w:themeColor="text1"/>
+          <w:lang w:eastAsia="pt-BR"/>
+        </w:rPr>
+      </w:pPr>
+      <w:r>
+        <w:rPr>
+          <w:color w:val="000000" w:themeColor="text1"/>
+          <w:lang w:eastAsia="pt-BR"/>
+        </w:rPr>
+        <w:t>      break;</w:t>
+      </w:r>
+    </w:p>
+    <w:p>
+      <w:pPr>
+        <w:pStyle w:val="SemEspaamento"/>
+        <w:rPr>
+          <w:color w:val="000000" w:themeColor="text1"/>
+          <w:lang w:eastAsia="pt-BR"/>
+        </w:rPr>
+      </w:pPr>
+      <w:r>
+        <w:rPr>
+          <w:color w:val="000000" w:themeColor="text1"/>
+          <w:lang w:eastAsia="pt-BR"/>
+        </w:rPr>
+        <w:t>    case 4:</w:t>
+      </w:r>
+    </w:p>
+    <w:p>
+      <w:pPr>
+        <w:pStyle w:val="SemEspaamento"/>
+        <w:rPr>
+          <w:color w:val="000000" w:themeColor="text1"/>
+          <w:lang w:eastAsia="pt-BR"/>
+        </w:rPr>
+      </w:pPr>
+      <w:r>
+        <w:rPr>
+          <w:color w:val="000000" w:themeColor="text1"/>
+          <w:lang w:eastAsia="pt-BR"/>
+        </w:rPr>
+        <w:t>      answer = "Mid";</w:t>
+      </w:r>
+    </w:p>
+    <w:p>
+      <w:pPr>
+        <w:pStyle w:val="SemEspaamento"/>
+        <w:rPr>
+          <w:color w:val="000000" w:themeColor="text1"/>
+          <w:lang w:eastAsia="pt-BR"/>
+        </w:rPr>
+      </w:pPr>
+      <w:r>
+        <w:rPr>
+          <w:color w:val="000000" w:themeColor="text1"/>
+          <w:lang w:eastAsia="pt-BR"/>
+        </w:rPr>
+        <w:t>      break;</w:t>
+      </w:r>
+    </w:p>
+    <w:p>
+      <w:pPr>
+        <w:pStyle w:val="SemEspaamento"/>
+        <w:rPr>
+          <w:color w:val="000000" w:themeColor="text1"/>
+          <w:lang w:eastAsia="pt-BR"/>
+        </w:rPr>
+      </w:pPr>
+      <w:r>
+        <w:rPr>
+          <w:color w:val="000000" w:themeColor="text1"/>
+          <w:lang w:eastAsia="pt-BR"/>
+        </w:rPr>
+        <w:t>    case 5:</w:t>
+      </w:r>
+    </w:p>
+    <w:p>
+      <w:pPr>
+        <w:pStyle w:val="SemEspaamento"/>
+        <w:rPr>
+          <w:color w:val="000000" w:themeColor="text1"/>
+          <w:lang w:eastAsia="pt-BR"/>
+        </w:rPr>
+      </w:pPr>
+      <w:r>
+        <w:rPr>
+          <w:color w:val="000000" w:themeColor="text1"/>
+          <w:lang w:eastAsia="pt-BR"/>
+        </w:rPr>
+        <w:t>      answer = "Mid";</w:t>
+      </w:r>
+    </w:p>
+    <w:p>
+      <w:pPr>
+        <w:pStyle w:val="SemEspaamento"/>
+        <w:rPr>
+          <w:color w:val="000000" w:themeColor="text1"/>
+          <w:lang w:eastAsia="pt-BR"/>
+        </w:rPr>
+      </w:pPr>
+      <w:r>
+        <w:rPr>
+          <w:color w:val="000000" w:themeColor="text1"/>
+          <w:lang w:eastAsia="pt-BR"/>
+        </w:rPr>
+        <w:t>      break;</w:t>
+      </w:r>
+    </w:p>
+    <w:p>
+      <w:pPr>
+        <w:pStyle w:val="SemEspaamento"/>
+        <w:rPr>
+          <w:color w:val="000000" w:themeColor="text1"/>
+          <w:lang w:eastAsia="pt-BR"/>
+        </w:rPr>
+      </w:pPr>
+      <w:r>
+        <w:rPr>
+          <w:color w:val="000000" w:themeColor="text1"/>
+          <w:lang w:eastAsia="pt-BR"/>
+        </w:rPr>
+        <w:t>    case 6:</w:t>
+      </w:r>
+    </w:p>
+    <w:p>
+      <w:pPr>
+        <w:pStyle w:val="SemEspaamento"/>
+        <w:rPr>
+          <w:color w:val="000000" w:themeColor="text1"/>
+          <w:lang w:eastAsia="pt-BR"/>
+        </w:rPr>
+      </w:pPr>
+      <w:r>
+        <w:rPr>
+          <w:color w:val="000000" w:themeColor="text1"/>
+          <w:lang w:eastAsia="pt-BR"/>
+        </w:rPr>
+        <w:t>      answer = "Mid";</w:t>
+      </w:r>
+    </w:p>
+    <w:p>
+      <w:pPr>
+        <w:pStyle w:val="SemEspaamento"/>
+        <w:rPr>
+          <w:color w:val="000000" w:themeColor="text1"/>
+          <w:lang w:eastAsia="pt-BR"/>
+        </w:rPr>
+      </w:pPr>
+      <w:r>
+        <w:rPr>
+          <w:color w:val="000000" w:themeColor="text1"/>
+          <w:lang w:eastAsia="pt-BR"/>
+        </w:rPr>
+        <w:t>      break;</w:t>
+      </w:r>
+    </w:p>
+    <w:p>
+      <w:pPr>
+        <w:pStyle w:val="SemEspaamento"/>
+        <w:rPr>
+          <w:color w:val="000000" w:themeColor="text1"/>
+          <w:lang w:val="pt-BR" w:eastAsia="pt-BR"/>
+        </w:rPr>
+      </w:pPr>
+      <w:r>
+        <w:rPr>
+          <w:color w:val="000000" w:themeColor="text1"/>
+          <w:lang w:eastAsia="pt-BR"/>
+        </w:rPr>
+        <w:t>    </w:t>
+      </w:r>
+      <w:r>
+        <w:rPr>
+          <w:color w:val="000000" w:themeColor="text1"/>
+          <w:lang w:val="pt-BR" w:eastAsia="pt-BR"/>
+        </w:rPr>
+        <w:t>case 7:</w:t>
+      </w:r>
+    </w:p>
+    <w:p>
+      <w:pPr>
+        <w:pStyle w:val="SemEspaamento"/>
+        <w:rPr>
+          <w:color w:val="000000" w:themeColor="text1"/>
+          <w:lang w:eastAsia="pt-BR"/>
+        </w:rPr>
+      </w:pPr>
+      <w:r>
+        <w:rPr>
+          <w:color w:val="000000" w:themeColor="text1"/>
+          <w:lang w:val="pt-BR" w:eastAsia="pt-BR"/>
+        </w:rPr>
+        <w:t>      </w:t>
+      </w:r>
+      <w:r>
+        <w:rPr>
+          <w:color w:val="000000" w:themeColor="text1"/>
+          <w:lang w:eastAsia="pt-BR"/>
+        </w:rPr>
+        <w:t>answer = "High";  </w:t>
+      </w:r>
+    </w:p>
+    <w:p>
+      <w:pPr>
+        <w:pStyle w:val="SemEspaamento"/>
+        <w:rPr>
+          <w:color w:val="000000" w:themeColor="text1"/>
+          <w:lang w:eastAsia="pt-BR"/>
+        </w:rPr>
+      </w:pPr>
+      <w:r>
+        <w:rPr>
+          <w:color w:val="000000" w:themeColor="text1"/>
+          <w:lang w:eastAsia="pt-BR"/>
+        </w:rPr>
+        <w:t>      break;  </w:t>
+      </w:r>
+    </w:p>
+    <w:p>
+      <w:pPr>
+        <w:pStyle w:val="SemEspaamento"/>
+        <w:rPr>
+          <w:color w:val="000000" w:themeColor="text1"/>
+          <w:lang w:eastAsia="pt-BR"/>
+        </w:rPr>
+      </w:pPr>
+      <w:r>
+        <w:rPr>
+          <w:color w:val="000000" w:themeColor="text1"/>
+          <w:lang w:eastAsia="pt-BR"/>
+        </w:rPr>
+        <w:t>    case 8:</w:t>
+      </w:r>
+    </w:p>
+    <w:p>
+      <w:pPr>
+        <w:pStyle w:val="SemEspaamento"/>
+        <w:rPr>
+          <w:color w:val="000000" w:themeColor="text1"/>
+          <w:lang w:eastAsia="pt-BR"/>
+        </w:rPr>
+      </w:pPr>
+      <w:r>
+        <w:rPr>
+          <w:color w:val="000000" w:themeColor="text1"/>
+          <w:lang w:eastAsia="pt-BR"/>
+        </w:rPr>
+        <w:t>      answer = "High";  </w:t>
+      </w:r>
+    </w:p>
+    <w:p>
+      <w:pPr>
+        <w:pStyle w:val="SemEspaamento"/>
+        <w:rPr>
+          <w:color w:val="000000" w:themeColor="text1"/>
+          <w:lang w:eastAsia="pt-BR"/>
+        </w:rPr>
+      </w:pPr>
+      <w:r>
+        <w:rPr>
+          <w:color w:val="000000" w:themeColor="text1"/>
+          <w:lang w:eastAsia="pt-BR"/>
+        </w:rPr>
+        <w:t>      break;  </w:t>
+      </w:r>
+    </w:p>
+    <w:p>
+      <w:pPr>
+        <w:pStyle w:val="SemEspaamento"/>
+        <w:rPr>
+          <w:color w:val="000000" w:themeColor="text1"/>
+          <w:lang w:eastAsia="pt-BR"/>
+        </w:rPr>
+      </w:pPr>
+      <w:r>
+        <w:rPr>
+          <w:color w:val="000000" w:themeColor="text1"/>
+          <w:lang w:eastAsia="pt-BR"/>
+        </w:rPr>
+        <w:t>    case 9:</w:t>
+      </w:r>
+    </w:p>
+    <w:p>
+      <w:pPr>
+        <w:pStyle w:val="SemEspaamento"/>
+        <w:rPr>
+          <w:color w:val="000000" w:themeColor="text1"/>
+          <w:lang w:eastAsia="pt-BR"/>
+        </w:rPr>
+      </w:pPr>
+      <w:r>
+        <w:rPr>
+          <w:color w:val="000000" w:themeColor="text1"/>
+          <w:lang w:eastAsia="pt-BR"/>
+        </w:rPr>
+        <w:t>      answer = "High";  </w:t>
+      </w:r>
+    </w:p>
+    <w:p>
+      <w:pPr>
+        <w:pStyle w:val="SemEspaamento"/>
+        <w:rPr>
+          <w:color w:val="000000" w:themeColor="text1"/>
+          <w:lang w:eastAsia="pt-BR"/>
+        </w:rPr>
+      </w:pPr>
+      <w:r>
+        <w:rPr>
+          <w:color w:val="000000" w:themeColor="text1"/>
+          <w:lang w:eastAsia="pt-BR"/>
+        </w:rPr>
+        <w:t>      break;     </w:t>
+      </w:r>
+    </w:p>
+    <w:p>
+      <w:pPr>
+        <w:pStyle w:val="SemEspaamento"/>
+        <w:pBdr>
+          <w:bottom w:val="single" w:sz="6" w:space="1" w:color="auto"/>
+        </w:pBdr>
+        <w:rPr>
+          <w:color w:val="000000" w:themeColor="text1"/>
+          <w:lang w:val="pt-BR" w:eastAsia="pt-BR"/>
+        </w:rPr>
+      </w:pPr>
+      <w:r>
+        <w:rPr>
+          <w:color w:val="000000" w:themeColor="text1"/>
+          <w:lang w:eastAsia="pt-BR"/>
+        </w:rPr>
+        <w:t>  </w:t>
+      </w:r>
+      <w:r>
+        <w:rPr>
+          <w:color w:val="000000" w:themeColor="text1"/>
+          <w:lang w:val="pt-BR" w:eastAsia="pt-BR"/>
+        </w:rPr>
+        <w:t>}</w:t>
+      </w:r>
     </w:p>
     <w:p>
       <w:pPr>

</xml_diff>